<commit_message>
Lab 4 part 2
</commit_message>
<xml_diff>
--- a/lab4/Лабораторная работа 4.docx
+++ b/lab4/Лабораторная работа 4.docx
@@ -22,8 +22,6 @@
         </w:rPr>
         <w:t>4</w:t>
       </w:r>
-      <w:bookmarkStart w:id="0" w:name="_GoBack"/>
-      <w:bookmarkEnd w:id="0"/>
     </w:p>
     <w:p>
       <w:pPr>
@@ -910,9 +908,1384 @@
         </w:rPr>
         <w:t xml:space="preserve"> B)</w:t>
       </w:r>
+      <w:r>
+        <w:rPr>
+          <w:rFonts w:ascii="TimesNewRomanPSMT" w:hAnsi="TimesNewRomanPSMT"/>
+          <w:color w:val="000000"/>
+          <w:sz w:val="28"/>
+          <w:szCs w:val="28"/>
+          <w:lang w:val="en-US"/>
+        </w:rPr>
+        <w:br/>
+      </w:r>
     </w:p>
     <w:p>
       <w:pPr>
+        <w:pStyle w:val="a5"/>
+        <w:numPr>
+          <w:ilvl w:val="0"/>
+          <w:numId w:val="1"/>
+        </w:numPr>
+        <w:rPr>
+          <w:rFonts w:ascii="TimesNewRomanPSMT" w:hAnsi="TimesNewRomanPSMT"/>
+          <w:color w:val="000000"/>
+          <w:sz w:val="28"/>
+          <w:szCs w:val="28"/>
+        </w:rPr>
+      </w:pPr>
+      <w:r>
+        <w:rPr>
+          <w:rFonts w:ascii="TimesNewRomanPSMT" w:hAnsi="TimesNewRomanPSMT"/>
+          <w:color w:val="000000"/>
+          <w:sz w:val="28"/>
+          <w:szCs w:val="28"/>
+        </w:rPr>
+        <w:t xml:space="preserve">Выразить операцию </w:t>
+      </w:r>
+      <w:proofErr w:type="spellStart"/>
+      <w:r>
+        <w:rPr>
+          <w:rFonts w:ascii="TimesNewRomanPS-BoldMT" w:hAnsi="TimesNewRomanPS-BoldMT"/>
+          <w:b/>
+          <w:bCs/>
+          <w:color w:val="000000"/>
+          <w:sz w:val="28"/>
+          <w:szCs w:val="28"/>
+        </w:rPr>
+        <w:t>xor</w:t>
+      </w:r>
+      <w:proofErr w:type="spellEnd"/>
+      <w:r>
+        <w:rPr>
+          <w:rFonts w:ascii="TimesNewRomanPS-BoldMT" w:hAnsi="TimesNewRomanPS-BoldMT"/>
+          <w:b/>
+          <w:bCs/>
+          <w:color w:val="000000"/>
+          <w:sz w:val="28"/>
+          <w:szCs w:val="28"/>
+        </w:rPr>
+        <w:t xml:space="preserve"> </w:t>
+      </w:r>
+      <w:r>
+        <w:rPr>
+          <w:rFonts w:ascii="TimesNewRomanPSMT" w:hAnsi="TimesNewRomanPSMT"/>
+          <w:color w:val="000000"/>
+          <w:sz w:val="28"/>
+          <w:szCs w:val="28"/>
+        </w:rPr>
+        <w:t>через базовые логические операции</w:t>
+      </w:r>
+    </w:p>
+    <w:p>
+      <w:pPr>
+        <w:autoSpaceDE/>
+        <w:autoSpaceDN/>
+        <w:spacing w:after="160" w:line="259" w:lineRule="auto"/>
+        <w:rPr>
+          <w:rFonts w:ascii="TimesNewRomanPSMT" w:hAnsi="TimesNewRomanPSMT"/>
+          <w:color w:val="000000"/>
+          <w:sz w:val="28"/>
+          <w:szCs w:val="28"/>
+        </w:rPr>
+      </w:pPr>
+      <w:r>
+        <w:rPr>
+          <w:rFonts w:ascii="TimesNewRomanPSMT" w:hAnsi="TimesNewRomanPSMT"/>
+          <w:color w:val="000000"/>
+          <w:sz w:val="28"/>
+          <w:szCs w:val="28"/>
+        </w:rPr>
+        <w:br w:type="page"/>
+      </w:r>
+    </w:p>
+    <w:tbl>
+      <w:tblPr>
+        <w:tblW w:w="0" w:type="auto"/>
+        <w:tblInd w:w="-81" w:type="dxa"/>
+        <w:tblBorders>
+          <w:top w:val="single" w:sz="6" w:space="0" w:color="A2A9B1"/>
+          <w:left w:val="single" w:sz="6" w:space="0" w:color="A2A9B1"/>
+          <w:bottom w:val="single" w:sz="6" w:space="0" w:color="A2A9B1"/>
+          <w:right w:val="single" w:sz="6" w:space="0" w:color="A2A9B1"/>
+        </w:tblBorders>
+        <w:shd w:val="clear" w:color="auto" w:fill="FFFFFF"/>
+        <w:tblLayout w:type="fixed"/>
+        <w:tblCellMar>
+          <w:top w:w="15" w:type="dxa"/>
+          <w:left w:w="15" w:type="dxa"/>
+          <w:bottom w:w="15" w:type="dxa"/>
+          <w:right w:w="15" w:type="dxa"/>
+        </w:tblCellMar>
+        <w:tblLook w:val="04A0" w:firstRow="1" w:lastRow="0" w:firstColumn="1" w:lastColumn="0" w:noHBand="0" w:noVBand="1"/>
+      </w:tblPr>
+      <w:tblGrid>
+        <w:gridCol w:w="2291"/>
+        <w:gridCol w:w="2127"/>
+        <w:gridCol w:w="2976"/>
+      </w:tblGrid>
+      <w:tr>
+        <w:tc>
+          <w:tcPr>
+            <w:tcW w:w="2291" w:type="dxa"/>
+            <w:tcBorders>
+              <w:top w:val="single" w:sz="4" w:space="0" w:color="auto"/>
+              <w:left w:val="single" w:sz="6" w:space="0" w:color="A2A9B1"/>
+              <w:bottom w:val="single" w:sz="6" w:space="0" w:color="A2A9B1"/>
+              <w:right w:val="single" w:sz="6" w:space="0" w:color="A2A9B1"/>
+            </w:tcBorders>
+            <w:shd w:val="clear" w:color="auto" w:fill="DEEAF6" w:themeFill="accent1" w:themeFillTint="33"/>
+            <w:vAlign w:val="center"/>
+            <w:hideMark/>
+          </w:tcPr>
+          <w:p>
+            <w:pPr>
+              <w:autoSpaceDE/>
+              <w:autoSpaceDN/>
+              <w:spacing w:before="240" w:after="240"/>
+              <w:jc w:val="center"/>
+              <w:rPr>
+                <w:rFonts w:ascii="Arial" w:eastAsia="Times New Roman" w:hAnsi="Arial" w:cs="Arial"/>
+                <w:b/>
+                <w:bCs/>
+                <w:color w:val="0B0080"/>
+                <w:sz w:val="21"/>
+                <w:szCs w:val="21"/>
+                <w:lang w:eastAsia="ru-RU"/>
+              </w:rPr>
+            </w:pPr>
+            <w:r>
+              <w:rPr>
+                <w:rFonts w:ascii="Arial" w:eastAsia="Times New Roman" w:hAnsi="Arial" w:cs="Arial"/>
+                <w:b/>
+                <w:bCs/>
+                <w:color w:val="0B0080"/>
+                <w:sz w:val="21"/>
+                <w:szCs w:val="21"/>
+                <w:lang w:eastAsia="ru-RU"/>
+              </w:rPr>
+              <w:lastRenderedPageBreak/>
+              <w:t>Логический </w:t>
+            </w:r>
+            <w:r>
+              <w:rPr>
+                <w:rFonts w:ascii="Arial" w:eastAsia="Times New Roman" w:hAnsi="Arial" w:cs="Arial"/>
+                <w:b/>
+                <w:bCs/>
+                <w:color w:val="0B0080"/>
+                <w:sz w:val="21"/>
+                <w:szCs w:val="21"/>
+                <w:lang w:eastAsia="ru-RU"/>
+              </w:rPr>
+              <w:br/>
+              <w:t>вентиль</w:t>
+            </w:r>
+          </w:p>
+        </w:tc>
+        <w:tc>
+          <w:tcPr>
+            <w:tcW w:w="2127" w:type="dxa"/>
+            <w:tcBorders>
+              <w:top w:val="single" w:sz="4" w:space="0" w:color="auto"/>
+              <w:left w:val="single" w:sz="6" w:space="0" w:color="A2A9B1"/>
+              <w:bottom w:val="single" w:sz="6" w:space="0" w:color="A2A9B1"/>
+              <w:right w:val="single" w:sz="6" w:space="0" w:color="A2A9B1"/>
+            </w:tcBorders>
+            <w:shd w:val="clear" w:color="auto" w:fill="DEEAF6" w:themeFill="accent1" w:themeFillTint="33"/>
+            <w:tcMar>
+              <w:top w:w="48" w:type="dxa"/>
+              <w:left w:w="96" w:type="dxa"/>
+              <w:bottom w:w="48" w:type="dxa"/>
+              <w:right w:w="96" w:type="dxa"/>
+            </w:tcMar>
+            <w:vAlign w:val="center"/>
+            <w:hideMark/>
+          </w:tcPr>
+          <w:p>
+            <w:pPr>
+              <w:autoSpaceDE/>
+              <w:autoSpaceDN/>
+              <w:spacing w:before="240" w:after="240"/>
+              <w:jc w:val="center"/>
+              <w:rPr>
+                <w:rFonts w:ascii="Arial" w:eastAsia="Times New Roman" w:hAnsi="Arial" w:cs="Arial"/>
+                <w:b/>
+                <w:bCs/>
+                <w:color w:val="222222"/>
+                <w:sz w:val="21"/>
+                <w:szCs w:val="21"/>
+                <w:lang w:eastAsia="ru-RU"/>
+              </w:rPr>
+            </w:pPr>
+            <w:hyperlink r:id="rId7" w:tooltip="ГОСТ" w:history="1">
+              <w:r>
+                <w:rPr>
+                  <w:rFonts w:ascii="Arial" w:eastAsia="Times New Roman" w:hAnsi="Arial" w:cs="Arial"/>
+                  <w:b/>
+                  <w:bCs/>
+                  <w:color w:val="0B0080"/>
+                  <w:sz w:val="21"/>
+                  <w:szCs w:val="21"/>
+                  <w:lang w:eastAsia="ru-RU"/>
+                </w:rPr>
+                <w:t>ГОСТ</w:t>
+              </w:r>
+            </w:hyperlink>
+            <w:r>
+              <w:rPr>
+                <w:rFonts w:ascii="Arial" w:eastAsia="Times New Roman" w:hAnsi="Arial" w:cs="Arial"/>
+                <w:b/>
+                <w:bCs/>
+                <w:color w:val="222222"/>
+                <w:sz w:val="21"/>
+                <w:szCs w:val="21"/>
+                <w:lang w:eastAsia="ru-RU"/>
+              </w:rPr>
+              <w:t> 2.743-91</w:t>
+            </w:r>
+          </w:p>
+        </w:tc>
+        <w:tc>
+          <w:tcPr>
+            <w:tcW w:w="2976" w:type="dxa"/>
+            <w:tcBorders>
+              <w:top w:val="single" w:sz="6" w:space="0" w:color="A2A9B1"/>
+              <w:left w:val="single" w:sz="6" w:space="0" w:color="A2A9B1"/>
+              <w:bottom w:val="single" w:sz="6" w:space="0" w:color="A2A9B1"/>
+              <w:right w:val="single" w:sz="6" w:space="0" w:color="A2A9B1"/>
+            </w:tcBorders>
+            <w:shd w:val="clear" w:color="auto" w:fill="DEEAF6" w:themeFill="accent1" w:themeFillTint="33"/>
+            <w:tcMar>
+              <w:top w:w="48" w:type="dxa"/>
+              <w:left w:w="96" w:type="dxa"/>
+              <w:bottom w:w="48" w:type="dxa"/>
+              <w:right w:w="96" w:type="dxa"/>
+            </w:tcMar>
+            <w:vAlign w:val="center"/>
+            <w:hideMark/>
+          </w:tcPr>
+          <w:p>
+            <w:pPr>
+              <w:autoSpaceDE/>
+              <w:autoSpaceDN/>
+              <w:spacing w:before="240" w:after="240"/>
+              <w:jc w:val="center"/>
+              <w:rPr>
+                <w:rFonts w:ascii="Arial" w:eastAsia="Times New Roman" w:hAnsi="Arial" w:cs="Arial"/>
+                <w:b/>
+                <w:bCs/>
+                <w:color w:val="222222"/>
+                <w:sz w:val="21"/>
+                <w:szCs w:val="21"/>
+                <w:lang w:eastAsia="ru-RU"/>
+              </w:rPr>
+            </w:pPr>
+            <w:r>
+              <w:rPr>
+                <w:rFonts w:ascii="Arial" w:eastAsia="Times New Roman" w:hAnsi="Arial" w:cs="Arial"/>
+                <w:b/>
+                <w:bCs/>
+                <w:color w:val="222222"/>
+                <w:sz w:val="21"/>
+                <w:szCs w:val="21"/>
+                <w:lang w:eastAsia="ru-RU"/>
+              </w:rPr>
+              <w:t>US </w:t>
+            </w:r>
+            <w:hyperlink r:id="rId8" w:tooltip="Американский национальный институт стандартов" w:history="1">
+              <w:r>
+                <w:rPr>
+                  <w:rFonts w:ascii="Arial" w:eastAsia="Times New Roman" w:hAnsi="Arial" w:cs="Arial"/>
+                  <w:b/>
+                  <w:bCs/>
+                  <w:color w:val="0B0080"/>
+                  <w:sz w:val="21"/>
+                  <w:szCs w:val="21"/>
+                  <w:lang w:eastAsia="ru-RU"/>
+                </w:rPr>
+                <w:t>ANSI</w:t>
+              </w:r>
+            </w:hyperlink>
+            <w:r>
+              <w:rPr>
+                <w:rFonts w:ascii="Arial" w:eastAsia="Times New Roman" w:hAnsi="Arial" w:cs="Arial"/>
+                <w:b/>
+                <w:bCs/>
+                <w:color w:val="222222"/>
+                <w:sz w:val="21"/>
+                <w:szCs w:val="21"/>
+                <w:lang w:eastAsia="ru-RU"/>
+              </w:rPr>
+              <w:t> 91-1984</w:t>
+            </w:r>
+          </w:p>
+        </w:tc>
+      </w:tr>
+      <w:tr>
+        <w:tc>
+          <w:tcPr>
+            <w:tcW w:w="2291" w:type="dxa"/>
+            <w:tcBorders>
+              <w:top w:val="single" w:sz="6" w:space="0" w:color="A2A9B1"/>
+              <w:left w:val="single" w:sz="6" w:space="0" w:color="A2A9B1"/>
+              <w:bottom w:val="single" w:sz="6" w:space="0" w:color="A2A9B1"/>
+              <w:right w:val="single" w:sz="6" w:space="0" w:color="A2A9B1"/>
+            </w:tcBorders>
+            <w:shd w:val="clear" w:color="auto" w:fill="FFFFFF"/>
+            <w:tcMar>
+              <w:top w:w="48" w:type="dxa"/>
+              <w:left w:w="96" w:type="dxa"/>
+              <w:bottom w:w="48" w:type="dxa"/>
+              <w:right w:w="96" w:type="dxa"/>
+            </w:tcMar>
+            <w:vAlign w:val="center"/>
+            <w:hideMark/>
+          </w:tcPr>
+          <w:p>
+            <w:pPr>
+              <w:autoSpaceDE/>
+              <w:autoSpaceDN/>
+              <w:spacing w:before="240" w:after="240"/>
+              <w:rPr>
+                <w:rFonts w:ascii="Arial" w:eastAsia="Times New Roman" w:hAnsi="Arial" w:cs="Arial"/>
+                <w:color w:val="222222"/>
+                <w:sz w:val="21"/>
+                <w:szCs w:val="21"/>
+                <w:lang w:val="en-US" w:eastAsia="ru-RU"/>
+              </w:rPr>
+            </w:pPr>
+            <w:r>
+              <w:rPr>
+                <w:rFonts w:ascii="Arial" w:eastAsia="Times New Roman" w:hAnsi="Arial" w:cs="Arial"/>
+                <w:b/>
+                <w:bCs/>
+                <w:color w:val="222222"/>
+                <w:sz w:val="21"/>
+                <w:szCs w:val="21"/>
+                <w:lang w:eastAsia="ru-RU"/>
+              </w:rPr>
+              <w:t>НЕ</w:t>
+            </w:r>
+          </w:p>
+        </w:tc>
+        <w:tc>
+          <w:tcPr>
+            <w:tcW w:w="2127" w:type="dxa"/>
+            <w:tcBorders>
+              <w:top w:val="single" w:sz="6" w:space="0" w:color="A2A9B1"/>
+              <w:left w:val="single" w:sz="6" w:space="0" w:color="A2A9B1"/>
+              <w:bottom w:val="single" w:sz="6" w:space="0" w:color="A2A9B1"/>
+              <w:right w:val="single" w:sz="6" w:space="0" w:color="A2A9B1"/>
+            </w:tcBorders>
+            <w:shd w:val="clear" w:color="auto" w:fill="FFFFFF"/>
+            <w:tcMar>
+              <w:top w:w="48" w:type="dxa"/>
+              <w:left w:w="96" w:type="dxa"/>
+              <w:bottom w:w="48" w:type="dxa"/>
+              <w:right w:w="96" w:type="dxa"/>
+            </w:tcMar>
+            <w:vAlign w:val="center"/>
+            <w:hideMark/>
+          </w:tcPr>
+          <w:p>
+            <w:pPr>
+              <w:autoSpaceDE/>
+              <w:autoSpaceDN/>
+              <w:spacing w:before="240" w:after="240"/>
+              <w:rPr>
+                <w:rFonts w:ascii="Arial" w:eastAsia="Times New Roman" w:hAnsi="Arial" w:cs="Arial"/>
+                <w:color w:val="222222"/>
+                <w:sz w:val="21"/>
+                <w:szCs w:val="21"/>
+                <w:lang w:eastAsia="ru-RU"/>
+              </w:rPr>
+            </w:pPr>
+            <w:r>
+              <w:rPr>
+                <w:rFonts w:ascii="Arial" w:eastAsia="Times New Roman" w:hAnsi="Arial" w:cs="Arial"/>
+                <w:color w:val="222222"/>
+                <w:sz w:val="21"/>
+                <w:szCs w:val="21"/>
+                <w:lang w:eastAsia="ru-RU"/>
+              </w:rPr>
+              <w:t> </w:t>
+            </w:r>
+            <w:r>
+              <w:rPr>
+                <w:rFonts w:ascii="Arial" w:eastAsia="Times New Roman" w:hAnsi="Arial" w:cs="Arial"/>
+                <w:noProof/>
+                <w:color w:val="0B0080"/>
+                <w:sz w:val="21"/>
+                <w:szCs w:val="21"/>
+                <w:lang w:eastAsia="ru-RU"/>
+              </w:rPr>
+              <w:drawing>
+                <wp:inline distT="0" distB="0" distL="0" distR="0" wp14:anchorId="36932751" wp14:editId="46581D2D">
+                  <wp:extent cx="942975" cy="552450"/>
+                  <wp:effectExtent l="0" t="0" r="9525" b="0"/>
+                  <wp:docPr id="46" name="Рисунок 46" descr="NOT gate RU.svg"/>
+                  <wp:cNvGraphicFramePr>
+                    <a:graphicFrameLocks xmlns:a="http://schemas.openxmlformats.org/drawingml/2006/main" noChangeAspect="1"/>
+                  </wp:cNvGraphicFramePr>
+                  <a:graphic xmlns:a="http://schemas.openxmlformats.org/drawingml/2006/main">
+                    <a:graphicData uri="http://schemas.openxmlformats.org/drawingml/2006/picture">
+                      <pic:pic xmlns:pic="http://schemas.openxmlformats.org/drawingml/2006/picture">
+                        <pic:nvPicPr>
+                          <pic:cNvPr id="0" name="Picture 1" descr="NOT gate RU.svg">
+                            <a:hlinkClick r:id="rId9"/>
+                          </pic:cNvPr>
+                          <pic:cNvPicPr>
+                            <a:picLocks noChangeAspect="1" noChangeArrowheads="1"/>
+                          </pic:cNvPicPr>
+                        </pic:nvPicPr>
+                        <pic:blipFill>
+                          <a:blip r:embed="rId10">
+                            <a:extLst>
+                              <a:ext uri="{28A0092B-C50C-407E-A947-70E740481C1C}">
+                                <a14:useLocalDpi xmlns:a14="http://schemas.microsoft.com/office/drawing/2010/main" val="0"/>
+                              </a:ext>
+                            </a:extLst>
+                          </a:blip>
+                          <a:srcRect/>
+                          <a:stretch>
+                            <a:fillRect/>
+                          </a:stretch>
+                        </pic:blipFill>
+                        <pic:spPr bwMode="auto">
+                          <a:xfrm>
+                            <a:off x="0" y="0"/>
+                            <a:ext cx="942975" cy="552450"/>
+                          </a:xfrm>
+                          <a:prstGeom prst="rect">
+                            <a:avLst/>
+                          </a:prstGeom>
+                          <a:noFill/>
+                          <a:ln>
+                            <a:noFill/>
+                          </a:ln>
+                        </pic:spPr>
+                      </pic:pic>
+                    </a:graphicData>
+                  </a:graphic>
+                </wp:inline>
+              </w:drawing>
+            </w:r>
+            <w:r>
+              <w:rPr>
+                <w:rFonts w:ascii="Arial" w:eastAsia="Times New Roman" w:hAnsi="Arial" w:cs="Arial"/>
+                <w:color w:val="222222"/>
+                <w:sz w:val="21"/>
+                <w:szCs w:val="21"/>
+                <w:lang w:eastAsia="ru-RU"/>
+              </w:rPr>
+              <w:t> </w:t>
+            </w:r>
+          </w:p>
+        </w:tc>
+        <w:tc>
+          <w:tcPr>
+            <w:tcW w:w="2976" w:type="dxa"/>
+            <w:tcBorders>
+              <w:top w:val="single" w:sz="6" w:space="0" w:color="A2A9B1"/>
+              <w:left w:val="single" w:sz="6" w:space="0" w:color="A2A9B1"/>
+              <w:bottom w:val="single" w:sz="6" w:space="0" w:color="A2A9B1"/>
+              <w:right w:val="single" w:sz="6" w:space="0" w:color="A2A9B1"/>
+            </w:tcBorders>
+            <w:shd w:val="clear" w:color="auto" w:fill="FFFFFF"/>
+            <w:tcMar>
+              <w:top w:w="48" w:type="dxa"/>
+              <w:left w:w="96" w:type="dxa"/>
+              <w:bottom w:w="48" w:type="dxa"/>
+              <w:right w:w="96" w:type="dxa"/>
+            </w:tcMar>
+            <w:vAlign w:val="center"/>
+            <w:hideMark/>
+          </w:tcPr>
+          <w:p>
+            <w:pPr>
+              <w:autoSpaceDE/>
+              <w:autoSpaceDN/>
+              <w:spacing w:before="240" w:after="240"/>
+              <w:rPr>
+                <w:rFonts w:ascii="Arial" w:eastAsia="Times New Roman" w:hAnsi="Arial" w:cs="Arial"/>
+                <w:color w:val="222222"/>
+                <w:sz w:val="21"/>
+                <w:szCs w:val="21"/>
+                <w:lang w:eastAsia="ru-RU"/>
+              </w:rPr>
+            </w:pPr>
+            <w:r>
+              <w:rPr>
+                <w:rFonts w:ascii="Arial" w:eastAsia="Times New Roman" w:hAnsi="Arial" w:cs="Arial"/>
+                <w:noProof/>
+                <w:color w:val="0B0080"/>
+                <w:sz w:val="21"/>
+                <w:szCs w:val="21"/>
+                <w:lang w:eastAsia="ru-RU"/>
+              </w:rPr>
+              <w:drawing>
+                <wp:inline distT="0" distB="0" distL="0" distR="0" wp14:anchorId="3D641D84" wp14:editId="44CD2672">
+                  <wp:extent cx="1428750" cy="514350"/>
+                  <wp:effectExtent l="0" t="0" r="0" b="0"/>
+                  <wp:docPr id="44" name="Рисунок 44" descr="Not-gate-en.svg"/>
+                  <wp:cNvGraphicFramePr>
+                    <a:graphicFrameLocks xmlns:a="http://schemas.openxmlformats.org/drawingml/2006/main" noChangeAspect="1"/>
+                  </wp:cNvGraphicFramePr>
+                  <a:graphic xmlns:a="http://schemas.openxmlformats.org/drawingml/2006/main">
+                    <a:graphicData uri="http://schemas.openxmlformats.org/drawingml/2006/picture">
+                      <pic:pic xmlns:pic="http://schemas.openxmlformats.org/drawingml/2006/picture">
+                        <pic:nvPicPr>
+                          <pic:cNvPr id="0" name="Picture 3" descr="Not-gate-en.svg">
+                            <a:hlinkClick r:id="rId11"/>
+                          </pic:cNvPr>
+                          <pic:cNvPicPr>
+                            <a:picLocks noChangeAspect="1" noChangeArrowheads="1"/>
+                          </pic:cNvPicPr>
+                        </pic:nvPicPr>
+                        <pic:blipFill>
+                          <a:blip r:embed="rId12">
+                            <a:extLst>
+                              <a:ext uri="{28A0092B-C50C-407E-A947-70E740481C1C}">
+                                <a14:useLocalDpi xmlns:a14="http://schemas.microsoft.com/office/drawing/2010/main" val="0"/>
+                              </a:ext>
+                            </a:extLst>
+                          </a:blip>
+                          <a:srcRect/>
+                          <a:stretch>
+                            <a:fillRect/>
+                          </a:stretch>
+                        </pic:blipFill>
+                        <pic:spPr bwMode="auto">
+                          <a:xfrm>
+                            <a:off x="0" y="0"/>
+                            <a:ext cx="1428750" cy="514350"/>
+                          </a:xfrm>
+                          <a:prstGeom prst="rect">
+                            <a:avLst/>
+                          </a:prstGeom>
+                          <a:noFill/>
+                          <a:ln>
+                            <a:noFill/>
+                          </a:ln>
+                        </pic:spPr>
+                      </pic:pic>
+                    </a:graphicData>
+                  </a:graphic>
+                </wp:inline>
+              </w:drawing>
+            </w:r>
+          </w:p>
+        </w:tc>
+      </w:tr>
+      <w:tr>
+        <w:tc>
+          <w:tcPr>
+            <w:tcW w:w="2291" w:type="dxa"/>
+            <w:tcBorders>
+              <w:top w:val="single" w:sz="6" w:space="0" w:color="A2A9B1"/>
+              <w:left w:val="single" w:sz="6" w:space="0" w:color="A2A9B1"/>
+              <w:bottom w:val="single" w:sz="6" w:space="0" w:color="A2A9B1"/>
+              <w:right w:val="single" w:sz="6" w:space="0" w:color="A2A9B1"/>
+            </w:tcBorders>
+            <w:shd w:val="clear" w:color="auto" w:fill="FFFFFF"/>
+            <w:tcMar>
+              <w:top w:w="48" w:type="dxa"/>
+              <w:left w:w="96" w:type="dxa"/>
+              <w:bottom w:w="48" w:type="dxa"/>
+              <w:right w:w="96" w:type="dxa"/>
+            </w:tcMar>
+            <w:vAlign w:val="center"/>
+            <w:hideMark/>
+          </w:tcPr>
+          <w:p>
+            <w:pPr>
+              <w:autoSpaceDE/>
+              <w:autoSpaceDN/>
+              <w:spacing w:before="240" w:after="240"/>
+              <w:rPr>
+                <w:rFonts w:ascii="Arial" w:eastAsia="Times New Roman" w:hAnsi="Arial" w:cs="Arial"/>
+                <w:color w:val="222222"/>
+                <w:sz w:val="21"/>
+                <w:szCs w:val="21"/>
+                <w:lang w:val="en-US" w:eastAsia="ru-RU"/>
+              </w:rPr>
+            </w:pPr>
+            <w:r>
+              <w:rPr>
+                <w:rFonts w:ascii="Arial" w:eastAsia="Times New Roman" w:hAnsi="Arial" w:cs="Arial"/>
+                <w:b/>
+                <w:bCs/>
+                <w:color w:val="222222"/>
+                <w:sz w:val="21"/>
+                <w:szCs w:val="21"/>
+                <w:lang w:eastAsia="ru-RU"/>
+              </w:rPr>
+              <w:t>И</w:t>
+            </w:r>
+          </w:p>
+        </w:tc>
+        <w:tc>
+          <w:tcPr>
+            <w:tcW w:w="2127" w:type="dxa"/>
+            <w:tcBorders>
+              <w:top w:val="single" w:sz="6" w:space="0" w:color="A2A9B1"/>
+              <w:left w:val="single" w:sz="6" w:space="0" w:color="A2A9B1"/>
+              <w:bottom w:val="single" w:sz="6" w:space="0" w:color="A2A9B1"/>
+              <w:right w:val="single" w:sz="6" w:space="0" w:color="A2A9B1"/>
+            </w:tcBorders>
+            <w:shd w:val="clear" w:color="auto" w:fill="FFFFFF"/>
+            <w:tcMar>
+              <w:top w:w="48" w:type="dxa"/>
+              <w:left w:w="96" w:type="dxa"/>
+              <w:bottom w:w="48" w:type="dxa"/>
+              <w:right w:w="96" w:type="dxa"/>
+            </w:tcMar>
+            <w:vAlign w:val="center"/>
+            <w:hideMark/>
+          </w:tcPr>
+          <w:p>
+            <w:pPr>
+              <w:autoSpaceDE/>
+              <w:autoSpaceDN/>
+              <w:spacing w:before="240" w:after="240"/>
+              <w:rPr>
+                <w:rFonts w:ascii="Arial" w:eastAsia="Times New Roman" w:hAnsi="Arial" w:cs="Arial"/>
+                <w:color w:val="222222"/>
+                <w:sz w:val="21"/>
+                <w:szCs w:val="21"/>
+                <w:lang w:eastAsia="ru-RU"/>
+              </w:rPr>
+            </w:pPr>
+            <w:r>
+              <w:rPr>
+                <w:rFonts w:ascii="Arial" w:eastAsia="Times New Roman" w:hAnsi="Arial" w:cs="Arial"/>
+                <w:color w:val="222222"/>
+                <w:sz w:val="21"/>
+                <w:szCs w:val="21"/>
+                <w:lang w:eastAsia="ru-RU"/>
+              </w:rPr>
+              <w:t> </w:t>
+            </w:r>
+            <w:r>
+              <w:rPr>
+                <w:rFonts w:ascii="Arial" w:eastAsia="Times New Roman" w:hAnsi="Arial" w:cs="Arial"/>
+                <w:noProof/>
+                <w:color w:val="0B0080"/>
+                <w:sz w:val="21"/>
+                <w:szCs w:val="21"/>
+                <w:lang w:eastAsia="ru-RU"/>
+              </w:rPr>
+              <w:drawing>
+                <wp:inline distT="0" distB="0" distL="0" distR="0" wp14:anchorId="74887E5D" wp14:editId="3364A89D">
+                  <wp:extent cx="942975" cy="552450"/>
+                  <wp:effectExtent l="0" t="0" r="9525" b="0"/>
+                  <wp:docPr id="40" name="Рисунок 40" descr="AND gate RU.svg"/>
+                  <wp:cNvGraphicFramePr>
+                    <a:graphicFrameLocks xmlns:a="http://schemas.openxmlformats.org/drawingml/2006/main" noChangeAspect="1"/>
+                  </wp:cNvGraphicFramePr>
+                  <a:graphic xmlns:a="http://schemas.openxmlformats.org/drawingml/2006/main">
+                    <a:graphicData uri="http://schemas.openxmlformats.org/drawingml/2006/picture">
+                      <pic:pic xmlns:pic="http://schemas.openxmlformats.org/drawingml/2006/picture">
+                        <pic:nvPicPr>
+                          <pic:cNvPr id="0" name="Picture 7" descr="AND gate RU.svg">
+                            <a:hlinkClick r:id="rId13"/>
+                          </pic:cNvPr>
+                          <pic:cNvPicPr>
+                            <a:picLocks noChangeAspect="1" noChangeArrowheads="1"/>
+                          </pic:cNvPicPr>
+                        </pic:nvPicPr>
+                        <pic:blipFill>
+                          <a:blip r:embed="rId14">
+                            <a:extLst>
+                              <a:ext uri="{28A0092B-C50C-407E-A947-70E740481C1C}">
+                                <a14:useLocalDpi xmlns:a14="http://schemas.microsoft.com/office/drawing/2010/main" val="0"/>
+                              </a:ext>
+                            </a:extLst>
+                          </a:blip>
+                          <a:srcRect/>
+                          <a:stretch>
+                            <a:fillRect/>
+                          </a:stretch>
+                        </pic:blipFill>
+                        <pic:spPr bwMode="auto">
+                          <a:xfrm>
+                            <a:off x="0" y="0"/>
+                            <a:ext cx="942975" cy="552450"/>
+                          </a:xfrm>
+                          <a:prstGeom prst="rect">
+                            <a:avLst/>
+                          </a:prstGeom>
+                          <a:noFill/>
+                          <a:ln>
+                            <a:noFill/>
+                          </a:ln>
+                        </pic:spPr>
+                      </pic:pic>
+                    </a:graphicData>
+                  </a:graphic>
+                </wp:inline>
+              </w:drawing>
+            </w:r>
+          </w:p>
+        </w:tc>
+        <w:tc>
+          <w:tcPr>
+            <w:tcW w:w="2976" w:type="dxa"/>
+            <w:tcBorders>
+              <w:top w:val="single" w:sz="6" w:space="0" w:color="A2A9B1"/>
+              <w:left w:val="single" w:sz="6" w:space="0" w:color="A2A9B1"/>
+              <w:bottom w:val="single" w:sz="6" w:space="0" w:color="A2A9B1"/>
+              <w:right w:val="single" w:sz="6" w:space="0" w:color="A2A9B1"/>
+            </w:tcBorders>
+            <w:shd w:val="clear" w:color="auto" w:fill="FFFFFF"/>
+            <w:tcMar>
+              <w:top w:w="48" w:type="dxa"/>
+              <w:left w:w="96" w:type="dxa"/>
+              <w:bottom w:w="48" w:type="dxa"/>
+              <w:right w:w="96" w:type="dxa"/>
+            </w:tcMar>
+            <w:vAlign w:val="center"/>
+            <w:hideMark/>
+          </w:tcPr>
+          <w:p>
+            <w:pPr>
+              <w:autoSpaceDE/>
+              <w:autoSpaceDN/>
+              <w:spacing w:before="240" w:after="240"/>
+              <w:rPr>
+                <w:rFonts w:ascii="Arial" w:eastAsia="Times New Roman" w:hAnsi="Arial" w:cs="Arial"/>
+                <w:color w:val="222222"/>
+                <w:sz w:val="21"/>
+                <w:szCs w:val="21"/>
+                <w:lang w:eastAsia="ru-RU"/>
+              </w:rPr>
+            </w:pPr>
+            <w:r>
+              <w:rPr>
+                <w:rFonts w:ascii="Arial" w:eastAsia="Times New Roman" w:hAnsi="Arial" w:cs="Arial"/>
+                <w:noProof/>
+                <w:color w:val="0B0080"/>
+                <w:sz w:val="21"/>
+                <w:szCs w:val="21"/>
+                <w:lang w:eastAsia="ru-RU"/>
+              </w:rPr>
+              <w:drawing>
+                <wp:inline distT="0" distB="0" distL="0" distR="0" wp14:anchorId="37A563C8" wp14:editId="5EF1B3D7">
+                  <wp:extent cx="1428750" cy="514350"/>
+                  <wp:effectExtent l="0" t="0" r="0" b="0"/>
+                  <wp:docPr id="38" name="Рисунок 38" descr="Logic-gate-and-us.svg"/>
+                  <wp:cNvGraphicFramePr>
+                    <a:graphicFrameLocks xmlns:a="http://schemas.openxmlformats.org/drawingml/2006/main" noChangeAspect="1"/>
+                  </wp:cNvGraphicFramePr>
+                  <a:graphic xmlns:a="http://schemas.openxmlformats.org/drawingml/2006/main">
+                    <a:graphicData uri="http://schemas.openxmlformats.org/drawingml/2006/picture">
+                      <pic:pic xmlns:pic="http://schemas.openxmlformats.org/drawingml/2006/picture">
+                        <pic:nvPicPr>
+                          <pic:cNvPr id="0" name="Picture 9" descr="Logic-gate-and-us.svg">
+                            <a:hlinkClick r:id="rId15"/>
+                          </pic:cNvPr>
+                          <pic:cNvPicPr>
+                            <a:picLocks noChangeAspect="1" noChangeArrowheads="1"/>
+                          </pic:cNvPicPr>
+                        </pic:nvPicPr>
+                        <pic:blipFill>
+                          <a:blip r:embed="rId16">
+                            <a:extLst>
+                              <a:ext uri="{28A0092B-C50C-407E-A947-70E740481C1C}">
+                                <a14:useLocalDpi xmlns:a14="http://schemas.microsoft.com/office/drawing/2010/main" val="0"/>
+                              </a:ext>
+                            </a:extLst>
+                          </a:blip>
+                          <a:srcRect/>
+                          <a:stretch>
+                            <a:fillRect/>
+                          </a:stretch>
+                        </pic:blipFill>
+                        <pic:spPr bwMode="auto">
+                          <a:xfrm>
+                            <a:off x="0" y="0"/>
+                            <a:ext cx="1428750" cy="514350"/>
+                          </a:xfrm>
+                          <a:prstGeom prst="rect">
+                            <a:avLst/>
+                          </a:prstGeom>
+                          <a:noFill/>
+                          <a:ln>
+                            <a:noFill/>
+                          </a:ln>
+                        </pic:spPr>
+                      </pic:pic>
+                    </a:graphicData>
+                  </a:graphic>
+                </wp:inline>
+              </w:drawing>
+            </w:r>
+          </w:p>
+        </w:tc>
+        <w:bookmarkStart w:id="0" w:name="_GoBack"/>
+        <w:bookmarkEnd w:id="0"/>
+      </w:tr>
+      <w:tr>
+        <w:tc>
+          <w:tcPr>
+            <w:tcW w:w="2291" w:type="dxa"/>
+            <w:tcBorders>
+              <w:top w:val="single" w:sz="6" w:space="0" w:color="A2A9B1"/>
+              <w:left w:val="single" w:sz="6" w:space="0" w:color="A2A9B1"/>
+              <w:bottom w:val="single" w:sz="6" w:space="0" w:color="A2A9B1"/>
+              <w:right w:val="single" w:sz="6" w:space="0" w:color="A2A9B1"/>
+            </w:tcBorders>
+            <w:shd w:val="clear" w:color="auto" w:fill="FFFFFF"/>
+            <w:tcMar>
+              <w:top w:w="48" w:type="dxa"/>
+              <w:left w:w="96" w:type="dxa"/>
+              <w:bottom w:w="48" w:type="dxa"/>
+              <w:right w:w="96" w:type="dxa"/>
+            </w:tcMar>
+            <w:vAlign w:val="center"/>
+            <w:hideMark/>
+          </w:tcPr>
+          <w:p>
+            <w:pPr>
+              <w:autoSpaceDE/>
+              <w:autoSpaceDN/>
+              <w:spacing w:before="240" w:after="240"/>
+              <w:rPr>
+                <w:rFonts w:ascii="Arial" w:eastAsia="Times New Roman" w:hAnsi="Arial" w:cs="Arial"/>
+                <w:color w:val="222222"/>
+                <w:sz w:val="21"/>
+                <w:szCs w:val="21"/>
+                <w:lang w:val="en-US" w:eastAsia="ru-RU"/>
+              </w:rPr>
+            </w:pPr>
+            <w:r>
+              <w:rPr>
+                <w:rFonts w:ascii="Arial" w:eastAsia="Times New Roman" w:hAnsi="Arial" w:cs="Arial"/>
+                <w:b/>
+                <w:bCs/>
+                <w:color w:val="222222"/>
+                <w:sz w:val="21"/>
+                <w:szCs w:val="21"/>
+                <w:lang w:eastAsia="ru-RU"/>
+              </w:rPr>
+              <w:t>ИЛИ</w:t>
+            </w:r>
+          </w:p>
+        </w:tc>
+        <w:tc>
+          <w:tcPr>
+            <w:tcW w:w="2127" w:type="dxa"/>
+            <w:tcBorders>
+              <w:top w:val="single" w:sz="6" w:space="0" w:color="A2A9B1"/>
+              <w:left w:val="single" w:sz="6" w:space="0" w:color="A2A9B1"/>
+              <w:bottom w:val="single" w:sz="6" w:space="0" w:color="A2A9B1"/>
+              <w:right w:val="single" w:sz="6" w:space="0" w:color="A2A9B1"/>
+            </w:tcBorders>
+            <w:shd w:val="clear" w:color="auto" w:fill="FFFFFF"/>
+            <w:tcMar>
+              <w:top w:w="48" w:type="dxa"/>
+              <w:left w:w="96" w:type="dxa"/>
+              <w:bottom w:w="48" w:type="dxa"/>
+              <w:right w:w="96" w:type="dxa"/>
+            </w:tcMar>
+            <w:vAlign w:val="center"/>
+            <w:hideMark/>
+          </w:tcPr>
+          <w:p>
+            <w:pPr>
+              <w:autoSpaceDE/>
+              <w:autoSpaceDN/>
+              <w:spacing w:before="240" w:after="240"/>
+              <w:rPr>
+                <w:rFonts w:ascii="Arial" w:eastAsia="Times New Roman" w:hAnsi="Arial" w:cs="Arial"/>
+                <w:color w:val="222222"/>
+                <w:sz w:val="21"/>
+                <w:szCs w:val="21"/>
+                <w:lang w:eastAsia="ru-RU"/>
+              </w:rPr>
+            </w:pPr>
+            <w:r>
+              <w:rPr>
+                <w:rFonts w:ascii="Arial" w:eastAsia="Times New Roman" w:hAnsi="Arial" w:cs="Arial"/>
+                <w:color w:val="222222"/>
+                <w:sz w:val="21"/>
+                <w:szCs w:val="21"/>
+                <w:lang w:eastAsia="ru-RU"/>
+              </w:rPr>
+              <w:t> </w:t>
+            </w:r>
+            <w:r>
+              <w:rPr>
+                <w:rFonts w:ascii="Arial" w:eastAsia="Times New Roman" w:hAnsi="Arial" w:cs="Arial"/>
+                <w:noProof/>
+                <w:color w:val="0B0080"/>
+                <w:sz w:val="21"/>
+                <w:szCs w:val="21"/>
+                <w:lang w:eastAsia="ru-RU"/>
+              </w:rPr>
+              <w:drawing>
+                <wp:inline distT="0" distB="0" distL="0" distR="0" wp14:anchorId="4B0D3B9E" wp14:editId="55B4F902">
+                  <wp:extent cx="942975" cy="552450"/>
+                  <wp:effectExtent l="0" t="0" r="9525" b="0"/>
+                  <wp:docPr id="33" name="Рисунок 33" descr="OR gate RU.svg"/>
+                  <wp:cNvGraphicFramePr>
+                    <a:graphicFrameLocks xmlns:a="http://schemas.openxmlformats.org/drawingml/2006/main" noChangeAspect="1"/>
+                  </wp:cNvGraphicFramePr>
+                  <a:graphic xmlns:a="http://schemas.openxmlformats.org/drawingml/2006/main">
+                    <a:graphicData uri="http://schemas.openxmlformats.org/drawingml/2006/picture">
+                      <pic:pic xmlns:pic="http://schemas.openxmlformats.org/drawingml/2006/picture">
+                        <pic:nvPicPr>
+                          <pic:cNvPr id="0" name="Picture 14" descr="OR gate RU.svg">
+                            <a:hlinkClick r:id="rId17"/>
+                          </pic:cNvPr>
+                          <pic:cNvPicPr>
+                            <a:picLocks noChangeAspect="1" noChangeArrowheads="1"/>
+                          </pic:cNvPicPr>
+                        </pic:nvPicPr>
+                        <pic:blipFill>
+                          <a:blip r:embed="rId18">
+                            <a:extLst>
+                              <a:ext uri="{28A0092B-C50C-407E-A947-70E740481C1C}">
+                                <a14:useLocalDpi xmlns:a14="http://schemas.microsoft.com/office/drawing/2010/main" val="0"/>
+                              </a:ext>
+                            </a:extLst>
+                          </a:blip>
+                          <a:srcRect/>
+                          <a:stretch>
+                            <a:fillRect/>
+                          </a:stretch>
+                        </pic:blipFill>
+                        <pic:spPr bwMode="auto">
+                          <a:xfrm>
+                            <a:off x="0" y="0"/>
+                            <a:ext cx="942975" cy="552450"/>
+                          </a:xfrm>
+                          <a:prstGeom prst="rect">
+                            <a:avLst/>
+                          </a:prstGeom>
+                          <a:noFill/>
+                          <a:ln>
+                            <a:noFill/>
+                          </a:ln>
+                        </pic:spPr>
+                      </pic:pic>
+                    </a:graphicData>
+                  </a:graphic>
+                </wp:inline>
+              </w:drawing>
+            </w:r>
+          </w:p>
+        </w:tc>
+        <w:tc>
+          <w:tcPr>
+            <w:tcW w:w="2976" w:type="dxa"/>
+            <w:tcBorders>
+              <w:top w:val="single" w:sz="6" w:space="0" w:color="A2A9B1"/>
+              <w:left w:val="single" w:sz="6" w:space="0" w:color="A2A9B1"/>
+              <w:bottom w:val="single" w:sz="6" w:space="0" w:color="A2A9B1"/>
+              <w:right w:val="single" w:sz="6" w:space="0" w:color="A2A9B1"/>
+            </w:tcBorders>
+            <w:shd w:val="clear" w:color="auto" w:fill="FFFFFF"/>
+            <w:tcMar>
+              <w:top w:w="48" w:type="dxa"/>
+              <w:left w:w="96" w:type="dxa"/>
+              <w:bottom w:w="48" w:type="dxa"/>
+              <w:right w:w="96" w:type="dxa"/>
+            </w:tcMar>
+            <w:vAlign w:val="center"/>
+            <w:hideMark/>
+          </w:tcPr>
+          <w:p>
+            <w:pPr>
+              <w:autoSpaceDE/>
+              <w:autoSpaceDN/>
+              <w:spacing w:before="240" w:after="240"/>
+              <w:rPr>
+                <w:rFonts w:ascii="Arial" w:eastAsia="Times New Roman" w:hAnsi="Arial" w:cs="Arial"/>
+                <w:color w:val="222222"/>
+                <w:sz w:val="21"/>
+                <w:szCs w:val="21"/>
+                <w:lang w:eastAsia="ru-RU"/>
+              </w:rPr>
+            </w:pPr>
+            <w:r>
+              <w:rPr>
+                <w:rFonts w:ascii="Arial" w:eastAsia="Times New Roman" w:hAnsi="Arial" w:cs="Arial"/>
+                <w:noProof/>
+                <w:color w:val="0B0080"/>
+                <w:sz w:val="21"/>
+                <w:szCs w:val="21"/>
+                <w:lang w:eastAsia="ru-RU"/>
+              </w:rPr>
+              <w:drawing>
+                <wp:inline distT="0" distB="0" distL="0" distR="0" wp14:anchorId="1AC1AF0D" wp14:editId="136539BA">
+                  <wp:extent cx="1428750" cy="514350"/>
+                  <wp:effectExtent l="0" t="0" r="0" b="0"/>
+                  <wp:docPr id="31" name="Рисунок 31" descr="Or-gate-en.svg"/>
+                  <wp:cNvGraphicFramePr>
+                    <a:graphicFrameLocks xmlns:a="http://schemas.openxmlformats.org/drawingml/2006/main" noChangeAspect="1"/>
+                  </wp:cNvGraphicFramePr>
+                  <a:graphic xmlns:a="http://schemas.openxmlformats.org/drawingml/2006/main">
+                    <a:graphicData uri="http://schemas.openxmlformats.org/drawingml/2006/picture">
+                      <pic:pic xmlns:pic="http://schemas.openxmlformats.org/drawingml/2006/picture">
+                        <pic:nvPicPr>
+                          <pic:cNvPr id="0" name="Picture 16" descr="Or-gate-en.svg">
+                            <a:hlinkClick r:id="rId19"/>
+                          </pic:cNvPr>
+                          <pic:cNvPicPr>
+                            <a:picLocks noChangeAspect="1" noChangeArrowheads="1"/>
+                          </pic:cNvPicPr>
+                        </pic:nvPicPr>
+                        <pic:blipFill>
+                          <a:blip r:embed="rId20">
+                            <a:extLst>
+                              <a:ext uri="{28A0092B-C50C-407E-A947-70E740481C1C}">
+                                <a14:useLocalDpi xmlns:a14="http://schemas.microsoft.com/office/drawing/2010/main" val="0"/>
+                              </a:ext>
+                            </a:extLst>
+                          </a:blip>
+                          <a:srcRect/>
+                          <a:stretch>
+                            <a:fillRect/>
+                          </a:stretch>
+                        </pic:blipFill>
+                        <pic:spPr bwMode="auto">
+                          <a:xfrm>
+                            <a:off x="0" y="0"/>
+                            <a:ext cx="1428750" cy="514350"/>
+                          </a:xfrm>
+                          <a:prstGeom prst="rect">
+                            <a:avLst/>
+                          </a:prstGeom>
+                          <a:noFill/>
+                          <a:ln>
+                            <a:noFill/>
+                          </a:ln>
+                        </pic:spPr>
+                      </pic:pic>
+                    </a:graphicData>
+                  </a:graphic>
+                </wp:inline>
+              </w:drawing>
+            </w:r>
+          </w:p>
+        </w:tc>
+      </w:tr>
+      <w:tr>
+        <w:tc>
+          <w:tcPr>
+            <w:tcW w:w="2291" w:type="dxa"/>
+            <w:tcBorders>
+              <w:top w:val="single" w:sz="6" w:space="0" w:color="A2A9B1"/>
+              <w:left w:val="single" w:sz="6" w:space="0" w:color="A2A9B1"/>
+              <w:bottom w:val="single" w:sz="6" w:space="0" w:color="A2A9B1"/>
+              <w:right w:val="single" w:sz="6" w:space="0" w:color="A2A9B1"/>
+            </w:tcBorders>
+            <w:shd w:val="clear" w:color="auto" w:fill="FFFFFF"/>
+            <w:tcMar>
+              <w:top w:w="48" w:type="dxa"/>
+              <w:left w:w="96" w:type="dxa"/>
+              <w:bottom w:w="48" w:type="dxa"/>
+              <w:right w:w="96" w:type="dxa"/>
+            </w:tcMar>
+            <w:vAlign w:val="center"/>
+            <w:hideMark/>
+          </w:tcPr>
+          <w:p>
+            <w:pPr>
+              <w:autoSpaceDE/>
+              <w:autoSpaceDN/>
+              <w:spacing w:before="240" w:after="240"/>
+              <w:rPr>
+                <w:rFonts w:ascii="Arial" w:eastAsia="Times New Roman" w:hAnsi="Arial" w:cs="Arial"/>
+                <w:color w:val="222222"/>
+                <w:sz w:val="21"/>
+                <w:szCs w:val="21"/>
+                <w:lang w:eastAsia="ru-RU"/>
+              </w:rPr>
+            </w:pPr>
+            <w:r>
+              <w:rPr>
+                <w:rFonts w:ascii="Arial" w:eastAsia="Times New Roman" w:hAnsi="Arial" w:cs="Arial"/>
+                <w:b/>
+                <w:bCs/>
+                <w:color w:val="222222"/>
+                <w:sz w:val="21"/>
+                <w:szCs w:val="21"/>
+                <w:lang w:eastAsia="ru-RU"/>
+              </w:rPr>
+              <w:t>Исключающее ИЛИ</w:t>
+            </w:r>
+            <w:r>
+              <w:rPr>
+                <w:rFonts w:ascii="Arial" w:eastAsia="Times New Roman" w:hAnsi="Arial" w:cs="Arial"/>
+                <w:color w:val="222222"/>
+                <w:sz w:val="21"/>
+                <w:szCs w:val="21"/>
+                <w:lang w:eastAsia="ru-RU"/>
+              </w:rPr>
+              <w:t> </w:t>
+            </w:r>
+            <w:r>
+              <w:rPr>
+                <w:rFonts w:ascii="Arial" w:eastAsia="Times New Roman" w:hAnsi="Arial" w:cs="Arial"/>
+                <w:color w:val="222222"/>
+                <w:sz w:val="21"/>
+                <w:szCs w:val="21"/>
+                <w:lang w:eastAsia="ru-RU"/>
+              </w:rPr>
+              <w:br/>
+              <w:t>(</w:t>
+            </w:r>
+            <w:hyperlink r:id="rId21" w:tooltip="Английский язык" w:history="1"/>
+            <w:r>
+              <w:rPr>
+                <w:rFonts w:ascii="Arial" w:eastAsia="Times New Roman" w:hAnsi="Arial" w:cs="Arial"/>
+                <w:i/>
+                <w:iCs/>
+                <w:color w:val="222222"/>
+                <w:sz w:val="21"/>
+                <w:szCs w:val="21"/>
+                <w:lang w:val="en" w:eastAsia="ru-RU"/>
+              </w:rPr>
+              <w:t>XOR</w:t>
+            </w:r>
+            <w:r>
+              <w:rPr>
+                <w:rFonts w:ascii="Arial" w:eastAsia="Times New Roman" w:hAnsi="Arial" w:cs="Arial"/>
+                <w:color w:val="222222"/>
+                <w:sz w:val="21"/>
+                <w:szCs w:val="21"/>
+                <w:lang w:eastAsia="ru-RU"/>
+              </w:rPr>
+              <w:t>) </w:t>
+            </w:r>
+            <w:r>
+              <w:rPr>
+                <w:rFonts w:ascii="Arial" w:eastAsia="Times New Roman" w:hAnsi="Arial" w:cs="Arial"/>
+                <w:color w:val="222222"/>
+                <w:sz w:val="21"/>
+                <w:szCs w:val="21"/>
+                <w:lang w:eastAsia="ru-RU"/>
+              </w:rPr>
+              <w:br/>
+              <w:t>сложение по </w:t>
+            </w:r>
+            <w:r>
+              <w:rPr>
+                <w:rFonts w:ascii="Arial" w:eastAsia="Times New Roman" w:hAnsi="Arial" w:cs="Arial"/>
+                <w:color w:val="222222"/>
+                <w:sz w:val="21"/>
+                <w:szCs w:val="21"/>
+                <w:lang w:eastAsia="ru-RU"/>
+              </w:rPr>
+              <w:br/>
+              <w:t>модулю 2</w:t>
+            </w:r>
+          </w:p>
+        </w:tc>
+        <w:tc>
+          <w:tcPr>
+            <w:tcW w:w="2127" w:type="dxa"/>
+            <w:tcBorders>
+              <w:top w:val="single" w:sz="6" w:space="0" w:color="A2A9B1"/>
+              <w:left w:val="single" w:sz="6" w:space="0" w:color="A2A9B1"/>
+              <w:bottom w:val="single" w:sz="6" w:space="0" w:color="A2A9B1"/>
+              <w:right w:val="single" w:sz="6" w:space="0" w:color="A2A9B1"/>
+            </w:tcBorders>
+            <w:shd w:val="clear" w:color="auto" w:fill="FFFFFF"/>
+            <w:tcMar>
+              <w:top w:w="48" w:type="dxa"/>
+              <w:left w:w="96" w:type="dxa"/>
+              <w:bottom w:w="48" w:type="dxa"/>
+              <w:right w:w="96" w:type="dxa"/>
+            </w:tcMar>
+            <w:vAlign w:val="center"/>
+            <w:hideMark/>
+          </w:tcPr>
+          <w:p>
+            <w:pPr>
+              <w:autoSpaceDE/>
+              <w:autoSpaceDN/>
+              <w:spacing w:before="240" w:after="240"/>
+              <w:rPr>
+                <w:rFonts w:ascii="Arial" w:eastAsia="Times New Roman" w:hAnsi="Arial" w:cs="Arial"/>
+                <w:color w:val="222222"/>
+                <w:sz w:val="21"/>
+                <w:szCs w:val="21"/>
+                <w:lang w:eastAsia="ru-RU"/>
+              </w:rPr>
+            </w:pPr>
+            <w:r>
+              <w:rPr>
+                <w:rFonts w:ascii="Arial" w:eastAsia="Times New Roman" w:hAnsi="Arial" w:cs="Arial"/>
+                <w:color w:val="222222"/>
+                <w:sz w:val="21"/>
+                <w:szCs w:val="21"/>
+                <w:lang w:eastAsia="ru-RU"/>
+              </w:rPr>
+              <w:t> </w:t>
+            </w:r>
+            <w:r>
+              <w:rPr>
+                <w:rFonts w:ascii="Arial" w:eastAsia="Times New Roman" w:hAnsi="Arial" w:cs="Arial"/>
+                <w:noProof/>
+                <w:color w:val="0B0080"/>
+                <w:sz w:val="21"/>
+                <w:szCs w:val="21"/>
+                <w:lang w:eastAsia="ru-RU"/>
+              </w:rPr>
+              <w:drawing>
+                <wp:inline distT="0" distB="0" distL="0" distR="0" wp14:anchorId="35BDF374" wp14:editId="53318B98">
+                  <wp:extent cx="942975" cy="552450"/>
+                  <wp:effectExtent l="0" t="0" r="9525" b="0"/>
+                  <wp:docPr id="13" name="Рисунок 13" descr="XOR gate RU.svg"/>
+                  <wp:cNvGraphicFramePr>
+                    <a:graphicFrameLocks xmlns:a="http://schemas.openxmlformats.org/drawingml/2006/main" noChangeAspect="1"/>
+                  </wp:cNvGraphicFramePr>
+                  <a:graphic xmlns:a="http://schemas.openxmlformats.org/drawingml/2006/main">
+                    <a:graphicData uri="http://schemas.openxmlformats.org/drawingml/2006/picture">
+                      <pic:pic xmlns:pic="http://schemas.openxmlformats.org/drawingml/2006/picture">
+                        <pic:nvPicPr>
+                          <pic:cNvPr id="0" name="Picture 34" descr="XOR gate RU.svg">
+                            <a:hlinkClick r:id="rId22"/>
+                          </pic:cNvPr>
+                          <pic:cNvPicPr>
+                            <a:picLocks noChangeAspect="1" noChangeArrowheads="1"/>
+                          </pic:cNvPicPr>
+                        </pic:nvPicPr>
+                        <pic:blipFill>
+                          <a:blip r:embed="rId23">
+                            <a:extLst>
+                              <a:ext uri="{28A0092B-C50C-407E-A947-70E740481C1C}">
+                                <a14:useLocalDpi xmlns:a14="http://schemas.microsoft.com/office/drawing/2010/main" val="0"/>
+                              </a:ext>
+                            </a:extLst>
+                          </a:blip>
+                          <a:srcRect/>
+                          <a:stretch>
+                            <a:fillRect/>
+                          </a:stretch>
+                        </pic:blipFill>
+                        <pic:spPr bwMode="auto">
+                          <a:xfrm>
+                            <a:off x="0" y="0"/>
+                            <a:ext cx="942975" cy="552450"/>
+                          </a:xfrm>
+                          <a:prstGeom prst="rect">
+                            <a:avLst/>
+                          </a:prstGeom>
+                          <a:noFill/>
+                          <a:ln>
+                            <a:noFill/>
+                          </a:ln>
+                        </pic:spPr>
+                      </pic:pic>
+                    </a:graphicData>
+                  </a:graphic>
+                </wp:inline>
+              </w:drawing>
+            </w:r>
+          </w:p>
+        </w:tc>
+        <w:tc>
+          <w:tcPr>
+            <w:tcW w:w="2976" w:type="dxa"/>
+            <w:tcBorders>
+              <w:top w:val="single" w:sz="6" w:space="0" w:color="A2A9B1"/>
+              <w:left w:val="single" w:sz="6" w:space="0" w:color="A2A9B1"/>
+              <w:bottom w:val="single" w:sz="6" w:space="0" w:color="A2A9B1"/>
+              <w:right w:val="single" w:sz="6" w:space="0" w:color="A2A9B1"/>
+            </w:tcBorders>
+            <w:shd w:val="clear" w:color="auto" w:fill="FFFFFF"/>
+            <w:tcMar>
+              <w:top w:w="48" w:type="dxa"/>
+              <w:left w:w="96" w:type="dxa"/>
+              <w:bottom w:w="48" w:type="dxa"/>
+              <w:right w:w="96" w:type="dxa"/>
+            </w:tcMar>
+            <w:vAlign w:val="center"/>
+            <w:hideMark/>
+          </w:tcPr>
+          <w:p>
+            <w:pPr>
+              <w:autoSpaceDE/>
+              <w:autoSpaceDN/>
+              <w:spacing w:before="240" w:after="240"/>
+              <w:rPr>
+                <w:rFonts w:ascii="Arial" w:eastAsia="Times New Roman" w:hAnsi="Arial" w:cs="Arial"/>
+                <w:color w:val="222222"/>
+                <w:sz w:val="21"/>
+                <w:szCs w:val="21"/>
+                <w:lang w:eastAsia="ru-RU"/>
+              </w:rPr>
+            </w:pPr>
+            <w:r>
+              <w:rPr>
+                <w:rFonts w:ascii="Arial" w:eastAsia="Times New Roman" w:hAnsi="Arial" w:cs="Arial"/>
+                <w:noProof/>
+                <w:color w:val="0B0080"/>
+                <w:sz w:val="21"/>
+                <w:szCs w:val="21"/>
+                <w:lang w:eastAsia="ru-RU"/>
+              </w:rPr>
+              <w:drawing>
+                <wp:inline distT="0" distB="0" distL="0" distR="0" wp14:anchorId="2EC539FC" wp14:editId="5F4E445F">
+                  <wp:extent cx="1428750" cy="514350"/>
+                  <wp:effectExtent l="0" t="0" r="0" b="0"/>
+                  <wp:docPr id="11" name="Рисунок 11" descr="Xor-gate-en.svg"/>
+                  <wp:cNvGraphicFramePr>
+                    <a:graphicFrameLocks xmlns:a="http://schemas.openxmlformats.org/drawingml/2006/main" noChangeAspect="1"/>
+                  </wp:cNvGraphicFramePr>
+                  <a:graphic xmlns:a="http://schemas.openxmlformats.org/drawingml/2006/main">
+                    <a:graphicData uri="http://schemas.openxmlformats.org/drawingml/2006/picture">
+                      <pic:pic xmlns:pic="http://schemas.openxmlformats.org/drawingml/2006/picture">
+                        <pic:nvPicPr>
+                          <pic:cNvPr id="0" name="Picture 36" descr="Xor-gate-en.svg">
+                            <a:hlinkClick r:id="rId24"/>
+                          </pic:cNvPr>
+                          <pic:cNvPicPr>
+                            <a:picLocks noChangeAspect="1" noChangeArrowheads="1"/>
+                          </pic:cNvPicPr>
+                        </pic:nvPicPr>
+                        <pic:blipFill>
+                          <a:blip r:embed="rId25">
+                            <a:extLst>
+                              <a:ext uri="{28A0092B-C50C-407E-A947-70E740481C1C}">
+                                <a14:useLocalDpi xmlns:a14="http://schemas.microsoft.com/office/drawing/2010/main" val="0"/>
+                              </a:ext>
+                            </a:extLst>
+                          </a:blip>
+                          <a:srcRect/>
+                          <a:stretch>
+                            <a:fillRect/>
+                          </a:stretch>
+                        </pic:blipFill>
+                        <pic:spPr bwMode="auto">
+                          <a:xfrm>
+                            <a:off x="0" y="0"/>
+                            <a:ext cx="1428750" cy="514350"/>
+                          </a:xfrm>
+                          <a:prstGeom prst="rect">
+                            <a:avLst/>
+                          </a:prstGeom>
+                          <a:noFill/>
+                          <a:ln>
+                            <a:noFill/>
+                          </a:ln>
+                        </pic:spPr>
+                      </pic:pic>
+                    </a:graphicData>
+                  </a:graphic>
+                </wp:inline>
+              </w:drawing>
+            </w:r>
+          </w:p>
+        </w:tc>
+      </w:tr>
+    </w:tbl>
+    <w:p>
+      <w:pPr>
+        <w:pStyle w:val="a5"/>
         <w:rPr>
           <w:rFonts w:ascii="TimesNewRomanPSMT" w:hAnsi="TimesNewRomanPSMT"/>
           <w:color w:val="000000"/>
@@ -924,11 +2297,542 @@
     </w:p>
     <w:p>
       <w:pPr>
-        <w:rPr>
-          <w:lang w:val="en-US"/>
+        <w:pStyle w:val="a5"/>
+        <w:numPr>
+          <w:ilvl w:val="0"/>
+          <w:numId w:val="1"/>
+        </w:numPr>
+        <w:rPr>
+          <w:rFonts w:ascii="TimesNewRomanPSMT" w:hAnsi="TimesNewRomanPSMT"/>
+          <w:color w:val="000000"/>
+          <w:sz w:val="28"/>
+          <w:szCs w:val="28"/>
         </w:rPr>
       </w:pPr>
+      <w:r>
+        <w:rPr>
+          <w:rFonts w:ascii="TimesNewRomanPSMT" w:hAnsi="TimesNewRomanPSMT"/>
+          <w:color w:val="000000"/>
+          <w:sz w:val="28"/>
+          <w:szCs w:val="28"/>
+        </w:rPr>
+        <w:t>Изобразить схему абстрактных устройств, реализующих логическую</w:t>
+      </w:r>
+      <w:r>
+        <w:rPr>
+          <w:rFonts w:ascii="TimesNewRomanPSMT" w:hAnsi="TimesNewRomanPSMT"/>
+          <w:color w:val="000000"/>
+          <w:sz w:val="28"/>
+          <w:szCs w:val="28"/>
+        </w:rPr>
+        <w:br/>
+        <w:t>функцию</w:t>
+      </w:r>
     </w:p>
+    <w:p>
+      <w:pPr>
+        <w:pStyle w:val="a5"/>
+        <w:numPr>
+          <w:ilvl w:val="1"/>
+          <w:numId w:val="1"/>
+        </w:numPr>
+        <w:rPr>
+          <w:rFonts w:ascii="TimesNewRomanPSMT" w:hAnsi="TimesNewRomanPSMT"/>
+          <w:color w:val="000000"/>
+          <w:sz w:val="28"/>
+          <w:szCs w:val="28"/>
+          <w:lang w:val="en-US"/>
+        </w:rPr>
+      </w:pPr>
+      <w:r>
+        <w:rPr>
+          <w:rFonts w:ascii="TimesNewRomanPSMT" w:hAnsi="TimesNewRomanPSMT"/>
+          <w:color w:val="000000"/>
+          <w:sz w:val="28"/>
+          <w:szCs w:val="28"/>
+          <w:lang w:val="en-US"/>
+        </w:rPr>
+        <w:t>F</w:t>
+      </w:r>
+      <w:r>
+        <w:rPr>
+          <w:rFonts w:ascii="TimesNewRomanPSMT" w:hAnsi="TimesNewRomanPSMT"/>
+          <w:b/>
+          <w:color w:val="000000"/>
+          <w:sz w:val="28"/>
+          <w:szCs w:val="28"/>
+          <w:lang w:val="en-US"/>
+        </w:rPr>
+        <w:t xml:space="preserve"> = </w:t>
+      </w:r>
+      <w:r>
+        <w:rPr>
+          <w:rFonts w:ascii="TimesNewRomanPSMT" w:hAnsi="TimesNewRomanPSMT"/>
+          <w:b/>
+          <w:color w:val="000000"/>
+          <w:sz w:val="28"/>
+          <w:szCs w:val="28"/>
+          <w:lang w:val="en-US"/>
+        </w:rPr>
+        <w:t>not (</w:t>
+      </w:r>
+      <w:r>
+        <w:rPr>
+          <w:rFonts w:ascii="TimesNewRomanPSMT" w:hAnsi="TimesNewRomanPSMT"/>
+          <w:color w:val="000000"/>
+          <w:sz w:val="28"/>
+          <w:szCs w:val="28"/>
+          <w:lang w:val="en-US"/>
+        </w:rPr>
+        <w:t>A</w:t>
+      </w:r>
+      <w:r>
+        <w:rPr>
+          <w:rFonts w:ascii="TimesNewRomanPSMT" w:hAnsi="TimesNewRomanPSMT"/>
+          <w:b/>
+          <w:color w:val="000000"/>
+          <w:sz w:val="28"/>
+          <w:szCs w:val="28"/>
+          <w:lang w:val="en-US"/>
+        </w:rPr>
+        <w:t xml:space="preserve"> or </w:t>
+      </w:r>
+      <w:r>
+        <w:rPr>
+          <w:rFonts w:ascii="TimesNewRomanPSMT" w:hAnsi="TimesNewRomanPSMT"/>
+          <w:color w:val="000000"/>
+          <w:sz w:val="28"/>
+          <w:szCs w:val="28"/>
+          <w:lang w:val="en-US"/>
+        </w:rPr>
+        <w:t>B</w:t>
+      </w:r>
+      <w:r>
+        <w:rPr>
+          <w:rFonts w:ascii="TimesNewRomanPSMT" w:hAnsi="TimesNewRomanPSMT"/>
+          <w:b/>
+          <w:color w:val="000000"/>
+          <w:sz w:val="28"/>
+          <w:szCs w:val="28"/>
+          <w:lang w:val="en-US"/>
+        </w:rPr>
+        <w:t>)</w:t>
+      </w:r>
+      <w:r>
+        <w:rPr>
+          <w:rFonts w:ascii="TimesNewRomanPSMT" w:hAnsi="TimesNewRomanPSMT"/>
+          <w:b/>
+          <w:color w:val="000000"/>
+          <w:sz w:val="28"/>
+          <w:szCs w:val="28"/>
+          <w:lang w:val="en-US"/>
+        </w:rPr>
+        <w:t xml:space="preserve"> </w:t>
+      </w:r>
+      <w:r>
+        <w:rPr>
+          <w:rFonts w:ascii="TimesNewRomanPSMT" w:hAnsi="TimesNewRomanPSMT"/>
+          <w:b/>
+          <w:color w:val="000000"/>
+          <w:sz w:val="28"/>
+          <w:szCs w:val="28"/>
+          <w:lang w:val="en-US"/>
+        </w:rPr>
+        <w:t xml:space="preserve">or not( </w:t>
+      </w:r>
+      <w:r>
+        <w:rPr>
+          <w:rFonts w:ascii="TimesNewRomanPSMT" w:hAnsi="TimesNewRomanPSMT"/>
+          <w:color w:val="000000"/>
+          <w:sz w:val="28"/>
+          <w:szCs w:val="28"/>
+          <w:lang w:val="en-US"/>
+        </w:rPr>
+        <w:t>A</w:t>
+      </w:r>
+      <w:r>
+        <w:rPr>
+          <w:rFonts w:ascii="TimesNewRomanPSMT" w:hAnsi="TimesNewRomanPSMT"/>
+          <w:b/>
+          <w:color w:val="000000"/>
+          <w:sz w:val="28"/>
+          <w:szCs w:val="28"/>
+          <w:lang w:val="en-US"/>
+        </w:rPr>
+        <w:t xml:space="preserve"> or not </w:t>
+      </w:r>
+      <w:r>
+        <w:rPr>
+          <w:rFonts w:ascii="TimesNewRomanPSMT" w:hAnsi="TimesNewRomanPSMT"/>
+          <w:color w:val="000000"/>
+          <w:sz w:val="28"/>
+          <w:szCs w:val="28"/>
+          <w:lang w:val="en-US"/>
+        </w:rPr>
+        <w:t>B</w:t>
+      </w:r>
+      <w:r>
+        <w:rPr>
+          <w:rFonts w:ascii="TimesNewRomanPSMT" w:hAnsi="TimesNewRomanPSMT"/>
+          <w:b/>
+          <w:color w:val="000000"/>
+          <w:sz w:val="28"/>
+          <w:szCs w:val="28"/>
+          <w:lang w:val="en-US"/>
+        </w:rPr>
+        <w:t>)</w:t>
+      </w:r>
+    </w:p>
+    <w:p>
+      <w:pPr>
+        <w:pStyle w:val="a5"/>
+        <w:numPr>
+          <w:ilvl w:val="1"/>
+          <w:numId w:val="1"/>
+        </w:numPr>
+        <w:rPr>
+          <w:rFonts w:ascii="TimesNewRomanPSMT" w:hAnsi="TimesNewRomanPSMT"/>
+          <w:color w:val="000000"/>
+          <w:sz w:val="28"/>
+          <w:szCs w:val="28"/>
+          <w:lang w:val="en-US"/>
+        </w:rPr>
+      </w:pPr>
+      <w:r>
+        <w:rPr>
+          <w:rFonts w:ascii="TimesNewRomanPSMT" w:hAnsi="TimesNewRomanPSMT"/>
+          <w:color w:val="000000"/>
+          <w:sz w:val="28"/>
+          <w:szCs w:val="28"/>
+          <w:lang w:val="en-US"/>
+        </w:rPr>
+        <w:t xml:space="preserve">F = (A </w:t>
+      </w:r>
+      <w:r>
+        <w:rPr>
+          <w:rFonts w:ascii="TimesNewRomanPSMT" w:hAnsi="TimesNewRomanPSMT"/>
+          <w:b/>
+          <w:color w:val="000000"/>
+          <w:sz w:val="28"/>
+          <w:szCs w:val="28"/>
+          <w:lang w:val="en-US"/>
+        </w:rPr>
+        <w:t>or</w:t>
+      </w:r>
+      <w:r>
+        <w:rPr>
+          <w:rFonts w:ascii="TimesNewRomanPSMT" w:hAnsi="TimesNewRomanPSMT"/>
+          <w:color w:val="000000"/>
+          <w:sz w:val="28"/>
+          <w:szCs w:val="28"/>
+          <w:lang w:val="en-US"/>
+        </w:rPr>
+        <w:t xml:space="preserve"> </w:t>
+      </w:r>
+      <w:r>
+        <w:rPr>
+          <w:rFonts w:ascii="TimesNewRomanPSMT" w:hAnsi="TimesNewRomanPSMT"/>
+          <w:b/>
+          <w:color w:val="000000"/>
+          <w:sz w:val="28"/>
+          <w:szCs w:val="28"/>
+          <w:lang w:val="en-US"/>
+        </w:rPr>
+        <w:t>not</w:t>
+      </w:r>
+      <w:r>
+        <w:rPr>
+          <w:rFonts w:ascii="TimesNewRomanPSMT" w:hAnsi="TimesNewRomanPSMT"/>
+          <w:color w:val="000000"/>
+          <w:sz w:val="28"/>
+          <w:szCs w:val="28"/>
+          <w:lang w:val="en-US"/>
+        </w:rPr>
+        <w:t xml:space="preserve"> B) </w:t>
+      </w:r>
+      <w:r>
+        <w:rPr>
+          <w:rFonts w:ascii="TimesNewRomanPSMT" w:hAnsi="TimesNewRomanPSMT"/>
+          <w:b/>
+          <w:color w:val="000000"/>
+          <w:sz w:val="28"/>
+          <w:szCs w:val="28"/>
+          <w:lang w:val="en-US"/>
+        </w:rPr>
+        <w:t>or</w:t>
+      </w:r>
+      <w:r>
+        <w:rPr>
+          <w:rFonts w:ascii="TimesNewRomanPSMT" w:hAnsi="TimesNewRomanPSMT"/>
+          <w:color w:val="000000"/>
+          <w:sz w:val="28"/>
+          <w:szCs w:val="28"/>
+          <w:lang w:val="en-US"/>
+        </w:rPr>
+        <w:t xml:space="preserve"> </w:t>
+      </w:r>
+      <w:r>
+        <w:rPr>
+          <w:rFonts w:ascii="TimesNewRomanPSMT" w:hAnsi="TimesNewRomanPSMT"/>
+          <w:b/>
+          <w:color w:val="000000"/>
+          <w:sz w:val="28"/>
+          <w:szCs w:val="28"/>
+          <w:lang w:val="en-US"/>
+        </w:rPr>
+        <w:t>not</w:t>
+      </w:r>
+      <w:r>
+        <w:rPr>
+          <w:rFonts w:ascii="TimesNewRomanPSMT" w:hAnsi="TimesNewRomanPSMT"/>
+          <w:color w:val="000000"/>
+          <w:sz w:val="28"/>
+          <w:szCs w:val="28"/>
+          <w:lang w:val="en-US"/>
+        </w:rPr>
+        <w:t xml:space="preserve">( A or B) </w:t>
+      </w:r>
+      <w:r>
+        <w:rPr>
+          <w:rFonts w:ascii="TimesNewRomanPSMT" w:hAnsi="TimesNewRomanPSMT"/>
+          <w:b/>
+          <w:color w:val="000000"/>
+          <w:sz w:val="28"/>
+          <w:szCs w:val="28"/>
+          <w:lang w:val="en-US"/>
+        </w:rPr>
+        <w:t>or</w:t>
+      </w:r>
+      <w:r>
+        <w:rPr>
+          <w:rFonts w:ascii="TimesNewRomanPSMT" w:hAnsi="TimesNewRomanPSMT"/>
+          <w:color w:val="000000"/>
+          <w:sz w:val="28"/>
+          <w:szCs w:val="28"/>
+          <w:lang w:val="en-US"/>
+        </w:rPr>
+        <w:t xml:space="preserve"> (</w:t>
+      </w:r>
+      <w:r>
+        <w:rPr>
+          <w:rFonts w:ascii="TimesNewRomanPSMT" w:hAnsi="TimesNewRomanPSMT"/>
+          <w:b/>
+          <w:color w:val="000000"/>
+          <w:sz w:val="28"/>
+          <w:szCs w:val="28"/>
+          <w:lang w:val="en-US"/>
+        </w:rPr>
+        <w:t>not</w:t>
+      </w:r>
+      <w:r>
+        <w:rPr>
+          <w:rFonts w:ascii="TimesNewRomanPSMT" w:hAnsi="TimesNewRomanPSMT"/>
+          <w:color w:val="000000"/>
+          <w:sz w:val="28"/>
+          <w:szCs w:val="28"/>
+          <w:lang w:val="en-US"/>
+        </w:rPr>
+        <w:t xml:space="preserve"> A </w:t>
+      </w:r>
+      <w:r>
+        <w:rPr>
+          <w:rFonts w:ascii="TimesNewRomanPSMT" w:hAnsi="TimesNewRomanPSMT"/>
+          <w:b/>
+          <w:color w:val="000000"/>
+          <w:sz w:val="28"/>
+          <w:szCs w:val="28"/>
+          <w:lang w:val="en-US"/>
+        </w:rPr>
+        <w:t>or</w:t>
+      </w:r>
+      <w:r>
+        <w:rPr>
+          <w:rFonts w:ascii="TimesNewRomanPSMT" w:hAnsi="TimesNewRomanPSMT"/>
+          <w:color w:val="000000"/>
+          <w:sz w:val="28"/>
+          <w:szCs w:val="28"/>
+          <w:lang w:val="en-US"/>
+        </w:rPr>
+        <w:t xml:space="preserve"> C)</w:t>
+      </w:r>
+      <w:r>
+        <w:rPr>
+          <w:rFonts w:ascii="TimesNewRomanPSMT" w:hAnsi="TimesNewRomanPSMT"/>
+          <w:color w:val="000000"/>
+          <w:sz w:val="28"/>
+          <w:szCs w:val="28"/>
+          <w:lang w:val="en-US"/>
+        </w:rPr>
+        <w:br/>
+      </w:r>
+    </w:p>
+    <w:p>
+      <w:pPr>
+        <w:pStyle w:val="a5"/>
+        <w:numPr>
+          <w:ilvl w:val="0"/>
+          <w:numId w:val="1"/>
+        </w:numPr>
+        <w:rPr>
+          <w:rFonts w:ascii="TimesNewRomanPSMT" w:hAnsi="TimesNewRomanPSMT"/>
+          <w:color w:val="000000"/>
+          <w:sz w:val="28"/>
+          <w:szCs w:val="28"/>
+        </w:rPr>
+      </w:pPr>
+      <w:r>
+        <w:rPr>
+          <w:rFonts w:ascii="TimesNewRomanPSMT" w:hAnsi="TimesNewRomanPSMT"/>
+          <w:color w:val="000000"/>
+          <w:sz w:val="28"/>
+          <w:szCs w:val="28"/>
+        </w:rPr>
+        <w:t>Записать таблицу истинности для схемы абстрактных устройств:</w:t>
+      </w:r>
+    </w:p>
+    <w:p>
+      <w:pPr>
+        <w:pStyle w:val="a5"/>
+        <w:rPr>
+          <w:rFonts w:ascii="TimesNewRomanPSMT" w:hAnsi="TimesNewRomanPSMT"/>
+          <w:color w:val="000000"/>
+          <w:sz w:val="28"/>
+          <w:szCs w:val="28"/>
+        </w:rPr>
+      </w:pPr>
+      <w:r>
+        <w:rPr>
+          <w:rFonts w:ascii="TimesNewRomanPSMT" w:hAnsi="TimesNewRomanPSMT"/>
+          <w:noProof/>
+          <w:color w:val="000000"/>
+          <w:sz w:val="28"/>
+          <w:szCs w:val="28"/>
+          <w:lang w:eastAsia="ru-RU"/>
+        </w:rPr>
+        <w:drawing>
+          <wp:inline distT="0" distB="0" distL="0" distR="0">
+            <wp:extent cx="3458845" cy="1280160"/>
+            <wp:effectExtent l="0" t="0" r="8255" b="0"/>
+            <wp:docPr id="52" name="Рисунок 52"/>
+            <wp:cNvGraphicFramePr>
+              <a:graphicFrameLocks xmlns:a="http://schemas.openxmlformats.org/drawingml/2006/main" noChangeAspect="1"/>
+            </wp:cNvGraphicFramePr>
+            <a:graphic xmlns:a="http://schemas.openxmlformats.org/drawingml/2006/main">
+              <a:graphicData uri="http://schemas.openxmlformats.org/drawingml/2006/picture">
+                <pic:pic xmlns:pic="http://schemas.openxmlformats.org/drawingml/2006/picture">
+                  <pic:nvPicPr>
+                    <pic:cNvPr id="0" name="Picture 91"/>
+                    <pic:cNvPicPr>
+                      <a:picLocks noChangeAspect="1" noChangeArrowheads="1"/>
+                    </pic:cNvPicPr>
+                  </pic:nvPicPr>
+                  <pic:blipFill>
+                    <a:blip r:embed="rId26">
+                      <a:extLst>
+                        <a:ext uri="{28A0092B-C50C-407E-A947-70E740481C1C}">
+                          <a14:useLocalDpi xmlns:a14="http://schemas.microsoft.com/office/drawing/2010/main" val="0"/>
+                        </a:ext>
+                      </a:extLst>
+                    </a:blip>
+                    <a:srcRect/>
+                    <a:stretch>
+                      <a:fillRect/>
+                    </a:stretch>
+                  </pic:blipFill>
+                  <pic:spPr bwMode="auto">
+                    <a:xfrm>
+                      <a:off x="0" y="0"/>
+                      <a:ext cx="3458845" cy="1280160"/>
+                    </a:xfrm>
+                    <a:prstGeom prst="rect">
+                      <a:avLst/>
+                    </a:prstGeom>
+                    <a:noFill/>
+                    <a:ln>
+                      <a:noFill/>
+                    </a:ln>
+                  </pic:spPr>
+                </pic:pic>
+              </a:graphicData>
+            </a:graphic>
+          </wp:inline>
+        </w:drawing>
+      </w:r>
+    </w:p>
+    <w:p>
+      <w:pPr>
+        <w:rPr>
+          <w:rFonts w:ascii="TimesNewRomanPSMT" w:hAnsi="TimesNewRomanPSMT"/>
+          <w:color w:val="000000"/>
+          <w:sz w:val="28"/>
+          <w:szCs w:val="28"/>
+        </w:rPr>
+      </w:pPr>
+      <w:r>
+        <w:rPr>
+          <w:rFonts w:ascii="TimesNewRomanPSMT" w:hAnsi="TimesNewRomanPSMT"/>
+          <w:noProof/>
+          <w:color w:val="000000"/>
+          <w:sz w:val="28"/>
+          <w:szCs w:val="28"/>
+          <w:lang w:eastAsia="ru-RU"/>
+        </w:rPr>
+        <w:lastRenderedPageBreak/>
+        <mc:AlternateContent>
+          <mc:Choice Requires="wpc">
+            <w:drawing>
+              <wp:inline distT="0" distB="0" distL="0" distR="0">
+                <wp:extent cx="5486400" cy="3200400"/>
+                <wp:effectExtent l="0" t="0" r="0" b="0"/>
+                <wp:docPr id="47" name="Полотно 47"/>
+                <wp:cNvGraphicFramePr>
+                  <a:graphicFrameLocks xmlns:a="http://schemas.openxmlformats.org/drawingml/2006/main" noChangeAspect="1"/>
+                </wp:cNvGraphicFramePr>
+                <a:graphic xmlns:a="http://schemas.openxmlformats.org/drawingml/2006/main">
+                  <a:graphicData uri="http://schemas.microsoft.com/office/word/2010/wordprocessingCanvas">
+                    <wpc:wpc>
+                      <wpc:bg/>
+                      <wpc:whole/>
+                    </wpc:wpc>
+                  </a:graphicData>
+                </a:graphic>
+              </wp:inline>
+            </w:drawing>
+          </mc:Choice>
+          <mc:Fallback>
+            <w:pict>
+              <v:group id="Полотно 47" o:spid="_x0000_s1026" editas="canvas" style="width:6in;height:252pt;mso-position-horizontal-relative:char;mso-position-vertical-relative:line" coordsize="54864,32004" o:gfxdata="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">
+                <v:shapetype id="_x0000_t75" coordsize="21600,21600" o:spt="75" o:preferrelative="t" path="m@4@5l@4@11@9@11@9@5xe" filled="f" stroked="f">
+                  <v:stroke joinstyle="miter"/>
+                  <v:formulas>
+                    <v:f eqn="if lineDrawn pixelLineWidth 0"/>
+                    <v:f eqn="sum @0 1 0"/>
+                    <v:f eqn="sum 0 0 @1"/>
+                    <v:f eqn="prod @2 1 2"/>
+                    <v:f eqn="prod @3 21600 pixelWidth"/>
+                    <v:f eqn="prod @3 21600 pixelHeight"/>
+                    <v:f eqn="sum @0 0 1"/>
+                    <v:f eqn="prod @6 1 2"/>
+                    <v:f eqn="prod @7 21600 pixelWidth"/>
+                    <v:f eqn="sum @8 21600 0"/>
+                    <v:f eqn="prod @7 21600 pixelHeight"/>
+                    <v:f eqn="sum @10 21600 0"/>
+                  </v:formulas>
+                  <v:path o:extrusionok="f" gradientshapeok="t" o:connecttype="rect"/>
+                  <o:lock v:ext="edit" aspectratio="t"/>
+                </v:shapetype>
+                <v:shape id="_x0000_s1027" type="#_x0000_t75" style="position:absolute;width:54864;height:32004;visibility:visible;mso-wrap-style:square">
+                  <v:fill o:detectmouseclick="t"/>
+                  <v:path o:connecttype="none"/>
+                </v:shape>
+                <w10:anchorlock/>
+              </v:group>
+            </w:pict>
+          </mc:Fallback>
+        </mc:AlternateContent>
+      </w:r>
+    </w:p>
+    <w:p/>
     <w:sectPr>
       <w:pgSz w:w="11906" w:h="16838"/>
       <w:pgMar w:top="1134" w:right="850" w:bottom="1134" w:left="1701" w:header="708" w:footer="708" w:gutter="0"/>
@@ -1329,6 +3233,23 @@
       <w:contextualSpacing/>
     </w:pPr>
   </w:style>
+  <w:style w:type="character" w:styleId="a6">
+    <w:name w:val="Hyperlink"/>
+    <w:basedOn w:val="a0"/>
+    <w:uiPriority w:val="99"/>
+    <w:semiHidden/>
+    <w:unhideWhenUsed/>
+    <w:rsid w:val="00883B8B"/>
+    <w:rPr>
+      <w:color w:val="0000FF"/>
+      <w:u w:val="single"/>
+    </w:rPr>
+  </w:style>
+  <w:style w:type="character" w:customStyle="1" w:styleId="mwe-math-mathml-inline">
+    <w:name w:val="mwe-math-mathml-inline"/>
+    <w:basedOn w:val="a0"/>
+    <w:rsid w:val="00883B8B"/>
+  </w:style>
 </w:styles>
 </file>
 
@@ -1628,6 +3549,23 @@
       <w:contextualSpacing/>
     </w:pPr>
   </w:style>
+  <w:style w:type="character" w:styleId="a6">
+    <w:name w:val="Hyperlink"/>
+    <w:basedOn w:val="a0"/>
+    <w:uiPriority w:val="99"/>
+    <w:semiHidden/>
+    <w:unhideWhenUsed/>
+    <w:rsid w:val="00883B8B"/>
+    <w:rPr>
+      <w:color w:val="0000FF"/>
+      <w:u w:val="single"/>
+    </w:rPr>
+  </w:style>
+  <w:style w:type="character" w:customStyle="1" w:styleId="mwe-math-mathml-inline">
+    <w:name w:val="mwe-math-mathml-inline"/>
+    <w:basedOn w:val="a0"/>
+    <w:rsid w:val="00883B8B"/>
+  </w:style>
 </w:styles>
 </file>
 
@@ -1886,7 +3824,7 @@
   <a:extraClrSchemeLst/>
   <a:extLst>
     <a:ext uri="{05A4C25C-085E-4340-85A3-A5531E510DB2}">
-      <thm15:themeFamily xmlns="" xmlns:thm15="http://schemas.microsoft.com/office/thememl/2012/main" name="Office Theme" id="{62F939B6-93AF-4DB8-9C6B-D6C7DFDC589F}" vid="{4A3C46E8-61CC-4603-A589-7422A47A8E4A}"/>
+      <thm15:themeFamily xmlns:thm15="http://schemas.microsoft.com/office/thememl/2012/main" xmlns="" name="Office Theme" id="{62F939B6-93AF-4DB8-9C6B-D6C7DFDC589F}" vid="{4A3C46E8-61CC-4603-A589-7422A47A8E4A}"/>
     </a:ext>
   </a:extLst>
 </a:theme>

</xml_diff>